<commit_message>
Updates to MA3, MA5 activites
</commit_message>
<xml_diff>
--- a/docs/materials/03-MachineAbstractions/MA3-A-StoredProgram.docx
+++ b/docs/materials/03-MachineAbstractions/MA3-A-StoredProgram.docx
@@ -4625,13 +4625,7 @@
         <w:rPr>
           <w:rFonts w:asciiTheme="minorHAnsi" w:hAnsiTheme="minorHAnsi" w:cstheme="minorHAnsi"/>
         </w:rPr>
-        <w:t xml:space="preserve">, </w:t>
-      </w:r>
-      <w:r>
-        <w:rPr>
-          <w:rFonts w:asciiTheme="minorHAnsi" w:hAnsiTheme="minorHAnsi" w:cstheme="minorHAnsi"/>
-        </w:rPr>
-        <w:t>otherwise continue to the instruction at memory address 2.</w:t>
+        <w:t>, otherwise continue to the instruction at memory address 2.</w:t>
       </w:r>
     </w:p>
     <w:p>
@@ -5726,19 +5720,7 @@
         <w:rPr>
           <w:rFonts w:asciiTheme="minorHAnsi" w:hAnsiTheme="minorHAnsi" w:cstheme="minorHAnsi"/>
         </w:rPr>
-        <w:t xml:space="preserve">, otherwise continue to the instruction at memory address </w:t>
-      </w:r>
-      <w:r>
-        <w:rPr>
-          <w:rFonts w:asciiTheme="minorHAnsi" w:hAnsiTheme="minorHAnsi" w:cstheme="minorHAnsi"/>
-        </w:rPr>
-        <w:t>3</w:t>
-      </w:r>
-      <w:r>
-        <w:rPr>
-          <w:rFonts w:asciiTheme="minorHAnsi" w:hAnsiTheme="minorHAnsi" w:cstheme="minorHAnsi"/>
-        </w:rPr>
-        <w:t>.</w:t>
+        <w:t>, otherwise continue to the instruction at memory address 3.</w:t>
       </w:r>
     </w:p>
     <w:p>
@@ -6561,31 +6543,7 @@
         <w:rPr>
           <w:rFonts w:asciiTheme="minorHAnsi" w:hAnsiTheme="minorHAnsi" w:cstheme="minorHAnsi"/>
         </w:rPr>
-        <w:t xml:space="preserve">are a partial </w:t>
-      </w:r>
-      <w:r>
-        <w:rPr>
-          <w:rFonts w:asciiTheme="minorHAnsi" w:hAnsiTheme="minorHAnsi" w:cstheme="minorHAnsi"/>
-        </w:rPr>
-        <w:t>implement</w:t>
-      </w:r>
-      <w:r>
-        <w:rPr>
-          <w:rFonts w:asciiTheme="minorHAnsi" w:hAnsiTheme="minorHAnsi" w:cstheme="minorHAnsi"/>
-        </w:rPr>
-        <w:t>ation of</w:t>
-      </w:r>
-      <w:r>
-        <w:rPr>
-          <w:rFonts w:asciiTheme="minorHAnsi" w:hAnsiTheme="minorHAnsi" w:cstheme="minorHAnsi"/>
-        </w:rPr>
-        <w:t xml:space="preserve"> a program </w:t>
-      </w:r>
-      <w:r>
-        <w:rPr>
-          <w:rFonts w:asciiTheme="minorHAnsi" w:hAnsiTheme="minorHAnsi" w:cstheme="minorHAnsi"/>
-        </w:rPr>
-        <w:t xml:space="preserve">that </w:t>
+        <w:t xml:space="preserve">are a partial implementation of a program that </w:t>
       </w:r>
       <w:r>
         <w:rPr>
@@ -18939,6 +18897,20 @@
       </w:pPr>
       <w:r>
         <w:rPr>
+          <w:rFonts w:ascii="Apple Color Emoji" w:hAnsi="Apple Color Emoji" w:cs="Apple Color Emoji"/>
+          <w:sz w:val="32"/>
+          <w:szCs w:val="32"/>
+        </w:rPr>
+        <w:t>🔑</w:t>
+      </w:r>
+      <w:r>
+        <w:rPr>
+          <w:rFonts w:asciiTheme="minorHAnsi" w:hAnsiTheme="minorHAnsi" w:cstheme="minorHAnsi"/>
+        </w:rPr>
+        <w:t xml:space="preserve"> </w:t>
+      </w:r>
+      <w:r>
+        <w:rPr>
           <w:rFonts w:asciiTheme="minorHAnsi" w:hAnsiTheme="minorHAnsi" w:cstheme="minorHAnsi"/>
         </w:rPr>
         <w:t>8</w:t>
@@ -19000,6 +18972,20 @@
       </w:pPr>
       <w:r>
         <w:rPr>
+          <w:rFonts w:ascii="Apple Color Emoji" w:hAnsi="Apple Color Emoji" w:cs="Apple Color Emoji"/>
+          <w:sz w:val="32"/>
+          <w:szCs w:val="32"/>
+        </w:rPr>
+        <w:t>🔑</w:t>
+      </w:r>
+      <w:r>
+        <w:rPr>
+          <w:rFonts w:asciiTheme="minorHAnsi" w:hAnsiTheme="minorHAnsi" w:cstheme="minorHAnsi"/>
+        </w:rPr>
+        <w:t xml:space="preserve"> </w:t>
+      </w:r>
+      <w:r>
+        <w:rPr>
           <w:rFonts w:asciiTheme="minorHAnsi" w:hAnsiTheme="minorHAnsi" w:cstheme="minorHAnsi"/>
         </w:rPr>
         <w:t>9</w:t>
@@ -19067,6 +19053,20 @@
       </w:pPr>
       <w:r>
         <w:rPr>
+          <w:rFonts w:ascii="Apple Color Emoji" w:hAnsi="Apple Color Emoji" w:cs="Apple Color Emoji"/>
+          <w:sz w:val="32"/>
+          <w:szCs w:val="32"/>
+        </w:rPr>
+        <w:t>🔑</w:t>
+      </w:r>
+      <w:r>
+        <w:rPr>
+          <w:rFonts w:asciiTheme="minorHAnsi" w:hAnsiTheme="minorHAnsi" w:cstheme="minorHAnsi"/>
+        </w:rPr>
+        <w:t xml:space="preserve"> </w:t>
+      </w:r>
+      <w:r>
+        <w:rPr>
           <w:rFonts w:asciiTheme="minorHAnsi" w:hAnsiTheme="minorHAnsi" w:cstheme="minorHAnsi"/>
         </w:rPr>
         <w:t>10</w:t>
@@ -19150,6 +19150,20 @@
           <w:rFonts w:asciiTheme="minorHAnsi" w:hAnsiTheme="minorHAnsi" w:cstheme="minorHAnsi"/>
         </w:rPr>
       </w:pPr>
+      <w:r>
+        <w:rPr>
+          <w:rFonts w:ascii="Apple Color Emoji" w:hAnsi="Apple Color Emoji" w:cs="Apple Color Emoji"/>
+          <w:sz w:val="32"/>
+          <w:szCs w:val="32"/>
+        </w:rPr>
+        <w:t>🔑</w:t>
+      </w:r>
+      <w:r>
+        <w:rPr>
+          <w:rFonts w:asciiTheme="minorHAnsi" w:hAnsiTheme="minorHAnsi" w:cstheme="minorHAnsi"/>
+        </w:rPr>
+        <w:t xml:space="preserve"> </w:t>
+      </w:r>
       <w:r>
         <w:rPr>
           <w:rFonts w:asciiTheme="minorHAnsi" w:hAnsiTheme="minorHAnsi" w:cstheme="minorHAnsi"/>
@@ -19320,7 +19334,6 @@
         <w:rPr>
           <w:rFonts w:asciiTheme="minorHAnsi" w:hAnsiTheme="minorHAnsi" w:cstheme="minorHAnsi"/>
         </w:rPr>
-        <w:lastRenderedPageBreak/>
         <w:t xml:space="preserve">We have been working extensively with the K&amp;S computer.  </w:t>
       </w:r>
       <w:r>
@@ -19428,21 +19441,7 @@
             <w:rStyle w:val="Hyperlink"/>
             <w:rFonts w:cstheme="minorHAnsi"/>
           </w:rPr>
-          <w:t>https://www.youtube.com/watch?v=</w:t>
-        </w:r>
-        <w:r>
-          <w:rPr>
-            <w:rStyle w:val="Hyperlink"/>
-            <w:rFonts w:cstheme="minorHAnsi"/>
-          </w:rPr>
-          <w:t>F</w:t>
-        </w:r>
-        <w:r>
-          <w:rPr>
-            <w:rStyle w:val="Hyperlink"/>
-            <w:rFonts w:cstheme="minorHAnsi"/>
-          </w:rPr>
-          <w:t>ZGugFqdr60</w:t>
+          <w:t>https://www.youtube.com/watch?v=FZGugFqdr60</w:t>
         </w:r>
       </w:hyperlink>
       <w:r>

</xml_diff>